<commit_message>
paper2 updated document and pdf with bookmarks, etc
</commit_message>
<xml_diff>
--- a/branches/11/our/etc/proj/2/results/paper_2.docx
+++ b/branches/11/our/etc/proj/2/results/paper_2.docx
@@ -1384,10 +1384,23 @@
     </w:p>
     <w:p>
       <w:pPr>
+        <w:spacing w:after="120"/>
+      </w:pPr>
+    </w:p>
+    <w:p>
+      <w:pPr>
+        <w:pStyle w:val="Heading2"/>
+      </w:pPr>
+      <w:r>
+        <w:t>DISCRETIZERS</w:t>
+      </w:r>
+    </w:p>
+    <w:p>
+      <w:pPr>
         <w:pStyle w:val="Heading3"/>
       </w:pPr>
       <w:r>
-        <w:t>DISCRETIZERS</w:t>
+        <w:t>Equal-width</w:t>
       </w:r>
     </w:p>
     <w:p>
@@ -1549,6 +1562,14 @@
     </w:p>
     <w:p>
       <w:pPr>
+        <w:pStyle w:val="Heading3"/>
+      </w:pPr>
+      <w:r>
+        <w:t>Equal-frequency</w:t>
+      </w:r>
+    </w:p>
+    <w:p>
+      <w:pPr>
         <w:spacing w:after="120"/>
       </w:pPr>
       <w:r>
@@ -1582,7 +1603,11 @@
         <w:spacing w:after="120"/>
       </w:pPr>
       <w:r>
-        <w:t>For several experiments, the Burak row reducer filter is used to remove instances of the data that could be considered an outlier.  In order to use the Burak row reducer, the data must first be split into a training set and a testing set.  The ten nearest neighbors in the training set for each instance in the testing set are found before discretization occurs using Euclidean distance as a distance measure.</w:t>
+        <w:t xml:space="preserve">For several experiments, the Burak row reducer filter is used to remove instances of the data that could be considered an outlier.  In order to use the Burak row reducer, the data must first be split </w:t>
+      </w:r>
+      <w:r>
+        <w:lastRenderedPageBreak/>
+        <w:t>into a training set and a testing set.  The ten nearest neighbors in the training set for each instance in the testing set are found before discretization occurs using Euclidean distance as a distance measure.</w:t>
       </w:r>
     </w:p>
     <w:p>
@@ -2001,7 +2026,11 @@
         <w:ind w:firstLine="0"/>
       </w:pPr>
       <w:r>
-        <w:t xml:space="preserve">This method was added to supplement the information returned by the b-squared feature subset selector.  It takes a data set and a list of columns to keep.  It was intended to be used after b-squared had been run on the data sets and common attributes could be identified that could be reduced from all data sets.  </w:t>
+        <w:t xml:space="preserve">This method was added to supplement the information returned by the b-squared feature subset selector.  It takes a data set and a list </w:t>
+      </w:r>
+      <w:r>
+        <w:lastRenderedPageBreak/>
+        <w:t xml:space="preserve">of columns to keep.  It was intended to be used after b-squared had been run on the data sets and common attributes could be identified that could be reduced from all data sets.  </w:t>
       </w:r>
     </w:p>
     <w:p>
@@ -2010,6 +2039,45 @@
         <w:spacing w:after="120"/>
         <w:ind w:firstLine="0"/>
       </w:pPr>
+    </w:p>
+    <w:p>
+      <w:pPr>
+        <w:pStyle w:val="Heading2"/>
+      </w:pPr>
+      <w:r>
+        <w:t>CLUSTERING</w:t>
+      </w:r>
+    </w:p>
+    <w:p/>
+    <w:p>
+      <w:pPr>
+        <w:pStyle w:val="Heading3"/>
+      </w:pPr>
+      <w:r>
+        <w:t>K-Nearest Neighbors</w:t>
+      </w:r>
+    </w:p>
+    <w:p>
+      <w:r>
+        <w:t xml:space="preserve">In phase 2 of our experiments, we began to utilize a clustering technique known as K-Nearest Neighbors to reduce the training set to the k instances local to the instance being tested.  </w:t>
+      </w:r>
+      <w:r>
+        <w:t>K-nearest neighbors is best used when a class is heavily represented in the space surrounding the target class.  Applying a K-nearest ne</w:t>
+      </w:r>
+      <w:r>
+        <w:t>ighbors approach disregards a large number of distant points that may sway the learner against the target class.</w:t>
+      </w:r>
+    </w:p>
+    <w:p>
+      <w:r>
+        <w:t>Our implementation of K-nearest neighbors works by finding the k nearest neighbors in the training set for each test instance.  The distan</w:t>
+      </w:r>
+      <w:r>
+        <w:t>ce for each numeric attribute is the test attribute less the train attribute.  For discrete attributes, we assign a distance of 0 if the train and test attributes are the same value and a distance of 1 if they are different.</w:t>
+      </w:r>
+      <w:r>
+        <w:t xml:space="preserve">  Our distance is calculated using the Euclidean distance formula presented in the discussion of the Burak row reducer. The k training instances with the lowest distances from the test instance is used as a training set to classify the test instance using a Naïve Bayes classifier.  This process is repeated for all test instances.</w:t>
+      </w:r>
     </w:p>
     <w:p>
       <w:pPr>
@@ -2219,13 +2287,7 @@
           <w:rPr>
             <w:rFonts w:ascii="Cambria Math" w:hAnsi="Cambria Math"/>
           </w:rPr>
-          <m:t>probabil</m:t>
-        </m:r>
-        <m:r>
-          <w:rPr>
-            <w:rFonts w:ascii="Cambria Math" w:hAnsi="Cambria Math"/>
-          </w:rPr>
-          <m:t>ity of detection(pd) = D/</m:t>
+          <m:t>probability of detection(pd) = D/</m:t>
         </m:r>
         <m:d>
           <m:dPr>
@@ -2317,6 +2379,7 @@
         <w:rPr>
           <w:lang w:eastAsia="en-AU"/>
         </w:rPr>
+        <w:lastRenderedPageBreak/>
         <w:t>Naïve Bayes computes the posterior probability by multiplying the prior probability (the probability we have seen so far) by a likelihood function</w:t>
       </w:r>
       <w:r>
@@ -2487,6 +2550,19 @@
         </m:oMath>
       </m:oMathPara>
     </w:p>
+    <w:p>
+      <w:pPr>
+        <w:rPr>
+          <w:lang w:eastAsia="en-AU"/>
+        </w:rPr>
+      </w:pPr>
+      <w:r>
+        <w:rPr>
+          <w:lang w:eastAsia="en-AU"/>
+        </w:rPr>
+        <w:t>For discrete data, this is as simple as counting the number of times an item occurred over the total number of instances.  For numeric data, a Gaussian distribution is assumed, and the probability is computed using the probability density function of the Gaussian distribution.  It is recommended to discretize data before classification, so the handling of numerics is only useful to establish a baseline to help determine the performance and improvement of a method.</w:t>
+      </w:r>
+    </w:p>
     <w:p/>
     <w:p>
       <w:pPr>
@@ -2533,7 +2609,6 @@
     </w:p>
     <w:p>
       <w:r>
-        <w:lastRenderedPageBreak/>
         <w:t xml:space="preserve">The final experiment </w:t>
       </w:r>
       <w:r>
@@ -2592,7 +2667,19 @@
         </w:numPr>
       </w:pPr>
       <w:r>
-        <w:t>Clustering (knn) effect on Naïve Baise performance</w:t>
+        <w:t>Clus</w:t>
+      </w:r>
+      <w:r>
+        <w:t>tering (knn) effect on Naïve Bay</w:t>
+      </w:r>
+      <w:r>
+        <w:t>e</w:t>
+      </w:r>
+      <w:r>
+        <w:t>s</w:t>
+      </w:r>
+      <w:r>
+        <w:t xml:space="preserve"> performance</w:t>
       </w:r>
     </w:p>
     <w:p>
@@ -2604,7 +2691,19 @@
         </w:numPr>
       </w:pPr>
       <w:r>
-        <w:t xml:space="preserve">Manual reduction of columns effect on Naïve Baise </w:t>
+        <w:t>Manual reduction</w:t>
+      </w:r>
+      <w:r>
+        <w:t xml:space="preserve"> of columns effect on Naïve Bay</w:t>
+      </w:r>
+      <w:r>
+        <w:t>e</w:t>
+      </w:r>
+      <w:r>
+        <w:t>s</w:t>
+      </w:r>
+      <w:r>
+        <w:t xml:space="preserve"> </w:t>
       </w:r>
     </w:p>
     <w:p>
@@ -2616,13 +2715,26 @@
         </w:numPr>
       </w:pPr>
       <w:r>
-        <w:t>Micro-sampling values effect on Naïve Baise</w:t>
+        <w:t>Micro-sampling values eff</w:t>
+      </w:r>
+      <w:r>
+        <w:t>ect on Naïve Bay</w:t>
+      </w:r>
+      <w:r>
+        <w:t>e</w:t>
+      </w:r>
+      <w:r>
+        <w:t>s</w:t>
       </w:r>
     </w:p>
     <w:p/>
     <w:p>
       <w:r>
-        <w:t>During phase 1, it was observed that the b-squared algorithm potentially could favor columns that had a very large range and a very small standard deviation.  This was an outcome that was resulting from equal width discretization.  To counter this effect, we implemented equal frequency discretization which places an equal number of instances into each bin.  In phase 2, we analyzed the learner performance with various combination</w:t>
+        <w:t xml:space="preserve">During phase 1, it was observed that the b-squared algorithm potentially could favor columns that had a very large range and a very small standard deviation.  This was an outcome that was resulting from equal width discretization.  To counter this effect, we implemented equal frequency discretization which places an equal number of instances into each bin.  In phase 2, we analyzed </w:t>
+      </w:r>
+      <w:r>
+        <w:lastRenderedPageBreak/>
+        <w:t>the learner performance with various combination</w:t>
       </w:r>
       <w:r>
         <w:t>s</w:t>
@@ -2639,13 +2751,6 @@
         <w:t xml:space="preserve">The b-squared algorithm will place higher scoring instances in the “Best” set and thus it is likely that the higher scoring classes will have higher pd/pf performance.  In phase 2, we evaluated the effect of weighting the FALSE class more.  </w:t>
       </w:r>
     </w:p>
-    <w:p/>
-    <w:p>
-      <w:r>
-        <w:t>[discussion of knn performance on data sets]</w:t>
-      </w:r>
-    </w:p>
-    <w:p/>
     <w:p>
       <w:r>
         <w:t xml:space="preserve">The b-squared FSS was returning a very small number of columns during our phase 1 tests.  Some of these columns were consistent across data sets.  We thought it might be interesting to manually pick a subset of the columns that could be help constant across all data sets and manually reduce them.  We picked three columns from the NASA data sets to test this theory; </w:t>
@@ -2655,6 +2760,17 @@
       </w:r>
       <w:r>
         <w:t xml:space="preserve">, and IVG.  These three columns each appeared at least 3 times during testing of the b-squared FSS.  </w:t>
+      </w:r>
+    </w:p>
+    <w:p>
+      <w:r>
+        <w:t xml:space="preserve">K-nn clustering was used in </w:t>
+      </w:r>
+      <w:r>
+        <w:t>conjunction</w:t>
+      </w:r>
+      <w:r>
+        <w:t xml:space="preserve"> with the b-squared algorithm and sub-sampling.  K-nn clustering was not used with the Burak filter.  We decided that the K-nn algorithm was performing accomplishing the same goal as the Burak filter without running the filter.</w:t>
       </w:r>
     </w:p>
     <w:p>
@@ -2713,14 +2829,7 @@
         <w:rPr>
           <w:lang w:eastAsia="en-AU"/>
         </w:rPr>
-        <w:t xml:space="preserve"> to increase the probability of </w:t>
-      </w:r>
-      <w:r>
-        <w:rPr>
-          <w:lang w:eastAsia="en-AU"/>
-        </w:rPr>
-        <w:lastRenderedPageBreak/>
-        <w:t>detection for the majority class (FALSE) while the probab</w:t>
+        <w:t xml:space="preserve"> to increase the probability of detection for the majority class (FALSE) while the probab</w:t>
       </w:r>
       <w:r>
         <w:rPr>
@@ -2856,6 +2965,7 @@
         <w:pStyle w:val="Heading2"/>
       </w:pPr>
       <w:r>
+        <w:lastRenderedPageBreak/>
         <w:t>Phase 2</w:t>
       </w:r>
     </w:p>
@@ -2925,11 +3035,7 @@
         <w:t>showed</w:t>
       </w:r>
       <w:r>
-        <w:t xml:space="preserve"> that the performance did not drastically change across </w:t>
-      </w:r>
-      <w:r>
-        <w:lastRenderedPageBreak/>
-        <w:t xml:space="preserve">most data sets.  This is an important observation because it means that we can achieve comparable learner performance with significantly less data. </w:t>
+        <w:t xml:space="preserve"> that the performance did not drastically change across most data sets.  This is an important observation because it means that we can achieve comparable learner performance with significantly less data. </w:t>
       </w:r>
       <w:r>
         <w:t xml:space="preserve">For example, this used three columns as opposed to nineteen.  </w:t>
@@ -2943,7 +3049,14 @@
         <w:t>The micro-sampling results were unfortunately too varied and inconsistent to draw conclusions from.  There was, however, no clear evidence to support the notion that similar performance could be obtained with significantly less data.</w:t>
       </w:r>
     </w:p>
-    <w:p/>
+    <w:p>
+      <w:r>
+        <w:t>Initial tests with cross-company data with manually reduced columns show promising results</w:t>
+      </w:r>
+      <w:r>
+        <w:t>.  Due to unanticipated bugs in our cross-validation code, we were unable to do an indepth analysis of the datasets, but the results so far suggest that an indepth analysis will yield positive results.</w:t>
+      </w:r>
+    </w:p>
     <w:p/>
     <w:p>
       <w:pPr>
@@ -2959,22 +3072,32 @@
     </w:p>
     <w:p>
       <w:r>
-        <w:t xml:space="preserve">I really have Nothing to conclude that wasn’t already covered in detail in the results section.  There weren’t “conclusions”, just results.  </w:t>
-      </w:r>
-    </w:p>
-    <w:p/>
-    <w:p>
-      <w:r>
-        <w:t>Clustering is good.</w:t>
-      </w:r>
-    </w:p>
-    <w:p/>
-    <w:p>
-      <w:r>
-        <w:t>[menzies idea for most often picked instances]</w:t>
-      </w:r>
-    </w:p>
-    <w:p/>
+        <w:t xml:space="preserve">Our efforts have shown that B-squared does not improve performance on datasets.  Reducing rows using Burak </w:t>
+      </w:r>
+      <w:r>
+        <w:t>resulted in sl</w:t>
+      </w:r>
+      <w:r>
+        <w:t>ight performance increases.  To date, K-nn</w:t>
+      </w:r>
+      <w:r>
+        <w:t xml:space="preserve"> with reduced columns</w:t>
+      </w:r>
+      <w:r>
+        <w:t xml:space="preserve"> has provided the best </w:t>
+      </w:r>
+      <w:r>
+        <w:t>performance on classification.  We will work further with K-NN classifiers</w:t>
+      </w:r>
+      <w:r>
+        <w:t xml:space="preserve">.  We will keep track of the frequency of which members of the train set are selected and use this information to create a train set.  </w:t>
+      </w:r>
+    </w:p>
+    <w:p>
+      <w:r>
+        <w:t>We have done initial within-company tests after establishing baselines for performance of combinations of row-reducers, clusters, and column and row reducers on the same data set.  Since we have established the foundation for comparing cross-company data sets, we will begin to use the best performing combinations on cross-company datasets.</w:t>
+      </w:r>
+    </w:p>
     <w:p/>
     <w:p>
       <w:pPr>
@@ -3062,6 +3185,7 @@
       <w:pgSz w:w="12240" w:h="15840" w:code="1"/>
       <w:pgMar w:top="1440" w:right="1080" w:bottom="1440" w:left="1080" w:header="720" w:footer="720" w:gutter="0"/>
       <w:cols w:space="720"/>
+      <w:docGrid w:linePitch="360"/>
     </w:sectPr>
   </w:body>
 </w:document>
@@ -3069,14 +3193,14 @@
 
 <file path=word/endnotes.xml><?xml version="1.0" encoding="utf-8"?>
 <w:endnotes xmlns:ve="http://schemas.openxmlformats.org/markup-compatibility/2006" xmlns:o="urn:schemas-microsoft-com:office:office" xmlns:r="http://schemas.openxmlformats.org/officeDocument/2006/relationships" xmlns:m="http://schemas.openxmlformats.org/officeDocument/2006/math" xmlns:v="urn:schemas-microsoft-com:vml" xmlns:wp="http://schemas.openxmlformats.org/drawingml/2006/wordprocessingDrawing" xmlns:w10="urn:schemas-microsoft-com:office:word" xmlns:w="http://schemas.openxmlformats.org/wordprocessingml/2006/main" xmlns:wne="http://schemas.microsoft.com/office/word/2006/wordml">
-  <w:endnote w:type="separator" w:id="0">
+  <w:endnote w:type="separator" w:id="-1">
     <w:p>
       <w:r>
         <w:separator/>
       </w:r>
     </w:p>
   </w:endnote>
-  <w:endnote w:type="continuationSeparator" w:id="1">
+  <w:endnote w:type="continuationSeparator" w:id="0">
     <w:p>
       <w:r>
         <w:continuationSeparator/>
@@ -3125,14 +3249,14 @@
 
 <file path=word/footnotes.xml><?xml version="1.0" encoding="utf-8"?>
 <w:footnotes xmlns:ve="http://schemas.openxmlformats.org/markup-compatibility/2006" xmlns:o="urn:schemas-microsoft-com:office:office" xmlns:r="http://schemas.openxmlformats.org/officeDocument/2006/relationships" xmlns:m="http://schemas.openxmlformats.org/officeDocument/2006/math" xmlns:v="urn:schemas-microsoft-com:vml" xmlns:wp="http://schemas.openxmlformats.org/drawingml/2006/wordprocessingDrawing" xmlns:w10="urn:schemas-microsoft-com:office:word" xmlns:w="http://schemas.openxmlformats.org/wordprocessingml/2006/main" xmlns:wne="http://schemas.microsoft.com/office/word/2006/wordml">
-  <w:footnote w:type="separator" w:id="0">
+  <w:footnote w:type="separator" w:id="-1">
     <w:p>
       <w:r>
         <w:separator/>
       </w:r>
     </w:p>
   </w:footnote>
-  <w:footnote w:type="continuationSeparator" w:id="1">
+  <w:footnote w:type="continuationSeparator" w:id="0">
     <w:p>
       <w:r>
         <w:continuationSeparator/>
@@ -4604,7 +4728,7 @@
         <a:sysClr val="windowText" lastClr="000000"/>
       </a:dk1>
       <a:lt1>
-        <a:sysClr val="window" lastClr="F0F0F0"/>
+        <a:sysClr val="window" lastClr="FFFFFF"/>
       </a:lt1>
       <a:dk2>
         <a:srgbClr val="1F497D"/>
@@ -4884,7 +5008,7 @@
 </file>
 
 <file path=customXml/itemProps1.xml><?xml version="1.0" encoding="utf-8"?>
-<ds:datastoreItem xmlns:ds="http://schemas.openxmlformats.org/officeDocument/2006/customXml" ds:itemID="{F7618EA5-20AB-4841-B39B-C66ED1B6C3C5}">
+<ds:datastoreItem xmlns:ds="http://schemas.openxmlformats.org/officeDocument/2006/customXml" ds:itemID="{DC445BE7-CF16-4E2D-8198-06B98CE70447}">
   <ds:schemaRefs>
     <ds:schemaRef ds:uri="http://schemas.openxmlformats.org/officeDocument/2006/bibliography"/>
   </ds:schemaRefs>

</xml_diff>